<commit_message>
Clean up before next analysis
</commit_message>
<xml_diff>
--- a/paper/01_methods.docx
+++ b/paper/01_methods.docx
@@ -29,13 +29,31 @@
       <w:r>
         <w:t xml:space="preserve">Tuke</w:t>
       </w:r>
+      <w:r>
+        <w:t xml:space="preserve"> </w:t>
+      </w:r>
+      <w:r>
+        <w:t xml:space="preserve">and</w:t>
+      </w:r>
+      <w:r>
+        <w:t xml:space="preserve"> </w:t>
+      </w:r>
+      <w:r>
+        <w:t xml:space="preserve">Nigel</w:t>
+      </w:r>
+      <w:r>
+        <w:t xml:space="preserve"> </w:t>
+      </w:r>
+      <w:r>
+        <w:t xml:space="preserve">Bean</w:t>
+      </w:r>
     </w:p>
     <w:p>
       <w:pPr>
         <w:pStyle w:val="Date"/>
       </w:pPr>
       <w:r>
-        <w:t xml:space="preserve">08/12/2019</w:t>
+        <w:t xml:space="preserve">15/12/2019</w:t>
       </w:r>
     </w:p>
     <w:p>
@@ -441,21 +459,2024 @@
         <w:pStyle w:val="FirstParagraph"/>
       </w:pPr>
       <w:r>
-        <w:t xml:space="preserve">There are 58 papers in total.</w:t>
-      </w:r>
-    </w:p>
+        <w:t xml:space="preserve">There are 58 papers in total, with a total of 2439 results. The number of subjects in the various analyses are summarised below</w:t>
+      </w:r>
+    </w:p>
+    <w:tbl>
+      <w:tblPr>
+        <w:tblStyle w:val="Table"/>
+        <w:tblW w:type="pct" w:w="0.0"/>
+        <w:tblLook w:firstRow="1"/>
+      </w:tblPr>
+      <w:tblGrid/>
+      <w:tr>
+        <w:trPr>
+          <w:cnfStyle w:firstRow="1"/>
+        </w:trPr>
+        <w:tc>
+          <w:tcPr>
+            <w:tcBorders>
+              <w:bottom w:val="single"/>
+            </w:tcBorders>
+            <w:vAlign w:val="bottom"/>
+          </w:tcPr>
+          <w:p>
+            <w:pPr>
+              <w:pStyle w:val="Compact"/>
+              <w:jc w:val="right"/>
+            </w:pPr>
+            <w:r>
+              <w:t xml:space="preserve">minimum</w:t>
+            </w:r>
+          </w:p>
+        </w:tc>
+        <w:tc>
+          <w:tcPr>
+            <w:tcBorders>
+              <w:bottom w:val="single"/>
+            </w:tcBorders>
+            <w:vAlign w:val="bottom"/>
+          </w:tcPr>
+          <w:p>
+            <w:pPr>
+              <w:pStyle w:val="Compact"/>
+              <w:jc w:val="right"/>
+            </w:pPr>
+            <w:r>
+              <w:t xml:space="preserve">q1</w:t>
+            </w:r>
+          </w:p>
+        </w:tc>
+        <w:tc>
+          <w:tcPr>
+            <w:tcBorders>
+              <w:bottom w:val="single"/>
+            </w:tcBorders>
+            <w:vAlign w:val="bottom"/>
+          </w:tcPr>
+          <w:p>
+            <w:pPr>
+              <w:pStyle w:val="Compact"/>
+              <w:jc w:val="right"/>
+            </w:pPr>
+            <w:r>
+              <w:t xml:space="preserve">median</w:t>
+            </w:r>
+          </w:p>
+        </w:tc>
+        <w:tc>
+          <w:tcPr>
+            <w:tcBorders>
+              <w:bottom w:val="single"/>
+            </w:tcBorders>
+            <w:vAlign w:val="bottom"/>
+          </w:tcPr>
+          <w:p>
+            <w:pPr>
+              <w:pStyle w:val="Compact"/>
+              <w:jc w:val="right"/>
+            </w:pPr>
+            <w:r>
+              <w:t xml:space="preserve">mean</w:t>
+            </w:r>
+          </w:p>
+        </w:tc>
+        <w:tc>
+          <w:tcPr>
+            <w:tcBorders>
+              <w:bottom w:val="single"/>
+            </w:tcBorders>
+            <w:vAlign w:val="bottom"/>
+          </w:tcPr>
+          <w:p>
+            <w:pPr>
+              <w:pStyle w:val="Compact"/>
+              <w:jc w:val="right"/>
+            </w:pPr>
+            <w:r>
+              <w:t xml:space="preserve">q3</w:t>
+            </w:r>
+          </w:p>
+        </w:tc>
+        <w:tc>
+          <w:tcPr>
+            <w:tcBorders>
+              <w:bottom w:val="single"/>
+            </w:tcBorders>
+            <w:vAlign w:val="bottom"/>
+          </w:tcPr>
+          <w:p>
+            <w:pPr>
+              <w:pStyle w:val="Compact"/>
+              <w:jc w:val="right"/>
+            </w:pPr>
+            <w:r>
+              <w:t xml:space="preserve">maximum</w:t>
+            </w:r>
+          </w:p>
+        </w:tc>
+        <w:tc>
+          <w:tcPr>
+            <w:tcBorders>
+              <w:bottom w:val="single"/>
+            </w:tcBorders>
+            <w:vAlign w:val="bottom"/>
+          </w:tcPr>
+          <w:p>
+            <w:pPr>
+              <w:pStyle w:val="Compact"/>
+              <w:jc w:val="right"/>
+            </w:pPr>
+            <w:r>
+              <w:t xml:space="preserve">na</w:t>
+            </w:r>
+          </w:p>
+        </w:tc>
+      </w:tr>
+      <w:tr>
+        <w:tc>
+          <w:p>
+            <w:pPr>
+              <w:pStyle w:val="Compact"/>
+              <w:jc w:val="right"/>
+            </w:pPr>
+            <w:r>
+              <w:t xml:space="preserve">18</w:t>
+            </w:r>
+          </w:p>
+        </w:tc>
+        <w:tc>
+          <w:p>
+            <w:pPr>
+              <w:pStyle w:val="Compact"/>
+              <w:jc w:val="right"/>
+            </w:pPr>
+            <w:r>
+              <w:t xml:space="preserve">1151</w:t>
+            </w:r>
+          </w:p>
+        </w:tc>
+        <w:tc>
+          <w:p>
+            <w:pPr>
+              <w:pStyle w:val="Compact"/>
+              <w:jc w:val="right"/>
+            </w:pPr>
+            <w:r>
+              <w:t xml:space="preserve">2078</w:t>
+            </w:r>
+          </w:p>
+        </w:tc>
+        <w:tc>
+          <w:p>
+            <w:pPr>
+              <w:pStyle w:val="Compact"/>
+              <w:jc w:val="right"/>
+            </w:pPr>
+            <w:r>
+              <w:t xml:space="preserve">3070.811</w:t>
+            </w:r>
+          </w:p>
+        </w:tc>
+        <w:tc>
+          <w:p>
+            <w:pPr>
+              <w:pStyle w:val="Compact"/>
+              <w:jc w:val="right"/>
+            </w:pPr>
+            <w:r>
+              <w:t xml:space="preserve">3615</w:t>
+            </w:r>
+          </w:p>
+        </w:tc>
+        <w:tc>
+          <w:p>
+            <w:pPr>
+              <w:pStyle w:val="Compact"/>
+              <w:jc w:val="right"/>
+            </w:pPr>
+            <w:r>
+              <w:t xml:space="preserve">10990</w:t>
+            </w:r>
+          </w:p>
+        </w:tc>
+        <w:tc>
+          <w:p>
+            <w:pPr>
+              <w:pStyle w:val="Compact"/>
+              <w:jc w:val="right"/>
+            </w:pPr>
+            <w:r>
+              <w:t xml:space="preserve">575</w:t>
+            </w:r>
+          </w:p>
+        </w:tc>
+      </w:tr>
+    </w:tbl>
+    <w:p>
+      <w:pPr>
+        <w:pStyle w:val="BodyText"/>
+      </w:pPr>
+      <w:r>
+        <w:t xml:space="preserve">The observed results for the considered thyroid tests are given below.</w:t>
+      </w:r>
+    </w:p>
+    <w:tbl>
+      <w:tblPr>
+        <w:tblStyle w:val="Table"/>
+        <w:tblW w:type="pct" w:w="0.0"/>
+        <w:tblLook w:firstRow="1"/>
+      </w:tblPr>
+      <w:tblGrid/>
+      <w:tr>
+        <w:trPr>
+          <w:cnfStyle w:firstRow="1"/>
+        </w:trPr>
+        <w:tc>
+          <w:tcPr>
+            <w:tcBorders>
+              <w:bottom w:val="single"/>
+            </w:tcBorders>
+            <w:vAlign w:val="bottom"/>
+          </w:tcPr>
+          <w:p>
+            <w:pPr>
+              <w:pStyle w:val="Compact"/>
+              <w:jc w:val="left"/>
+            </w:pPr>
+            <w:r>
+              <w:t xml:space="preserve">Thyroid_test</w:t>
+            </w:r>
+          </w:p>
+        </w:tc>
+        <w:tc>
+          <w:tcPr>
+            <w:tcBorders>
+              <w:bottom w:val="single"/>
+            </w:tcBorders>
+            <w:vAlign w:val="bottom"/>
+          </w:tcPr>
+          <w:p>
+            <w:pPr>
+              <w:pStyle w:val="Compact"/>
+              <w:jc w:val="right"/>
+            </w:pPr>
+            <w:r>
+              <w:t xml:space="preserve">Y</w:t>
+            </w:r>
+          </w:p>
+        </w:tc>
+        <w:tc>
+          <w:tcPr>
+            <w:tcBorders>
+              <w:bottom w:val="single"/>
+            </w:tcBorders>
+            <w:vAlign w:val="bottom"/>
+          </w:tcPr>
+          <w:p>
+            <w:pPr>
+              <w:pStyle w:val="Compact"/>
+              <w:jc w:val="right"/>
+            </w:pPr>
+            <w:r>
+              <w:t xml:space="preserve">N</w:t>
+            </w:r>
+          </w:p>
+        </w:tc>
+        <w:tc>
+          <w:tcPr>
+            <w:tcBorders>
+              <w:bottom w:val="single"/>
+            </w:tcBorders>
+            <w:vAlign w:val="bottom"/>
+          </w:tcPr>
+          <w:p>
+            <w:pPr>
+              <w:pStyle w:val="Compact"/>
+              <w:jc w:val="right"/>
+            </w:pPr>
+            <w:r>
+              <w:t xml:space="preserve">total</w:t>
+            </w:r>
+          </w:p>
+        </w:tc>
+      </w:tr>
+      <w:tr>
+        <w:tc>
+          <w:p>
+            <w:pPr>
+              <w:pStyle w:val="Compact"/>
+              <w:jc w:val="left"/>
+            </w:pPr>
+            <w:r>
+              <w:t xml:space="preserve">FT4</w:t>
+            </w:r>
+          </w:p>
+        </w:tc>
+        <w:tc>
+          <w:p>
+            <w:pPr>
+              <w:pStyle w:val="Compact"/>
+              <w:jc w:val="right"/>
+            </w:pPr>
+            <w:r>
+              <w:t xml:space="preserve">406</w:t>
+            </w:r>
+          </w:p>
+        </w:tc>
+        <w:tc>
+          <w:p>
+            <w:pPr>
+              <w:pStyle w:val="Compact"/>
+              <w:jc w:val="right"/>
+            </w:pPr>
+            <w:r>
+              <w:t xml:space="preserve">407</w:t>
+            </w:r>
+          </w:p>
+        </w:tc>
+        <w:tc>
+          <w:p>
+            <w:pPr>
+              <w:pStyle w:val="Compact"/>
+              <w:jc w:val="right"/>
+            </w:pPr>
+            <w:r>
+              <w:t xml:space="preserve">813</w:t>
+            </w:r>
+          </w:p>
+        </w:tc>
+      </w:tr>
+      <w:tr>
+        <w:tc>
+          <w:p>
+            <w:pPr>
+              <w:pStyle w:val="Compact"/>
+              <w:jc w:val="left"/>
+            </w:pPr>
+            <w:r>
+              <w:t xml:space="preserve">T3</w:t>
+            </w:r>
+          </w:p>
+        </w:tc>
+        <w:tc>
+          <w:p>
+            <w:pPr>
+              <w:pStyle w:val="Compact"/>
+              <w:jc w:val="right"/>
+            </w:pPr>
+            <w:r>
+              <w:t xml:space="preserve">134</w:t>
+            </w:r>
+          </w:p>
+        </w:tc>
+        <w:tc>
+          <w:p>
+            <w:pPr>
+              <w:pStyle w:val="Compact"/>
+              <w:jc w:val="right"/>
+            </w:pPr>
+            <w:r>
+              <w:t xml:space="preserve">120</w:t>
+            </w:r>
+          </w:p>
+        </w:tc>
+        <w:tc>
+          <w:p>
+            <w:pPr>
+              <w:pStyle w:val="Compact"/>
+              <w:jc w:val="right"/>
+            </w:pPr>
+            <w:r>
+              <w:t xml:space="preserve">254</w:t>
+            </w:r>
+          </w:p>
+        </w:tc>
+      </w:tr>
+      <w:tr>
+        <w:tc>
+          <w:p>
+            <w:pPr>
+              <w:pStyle w:val="Compact"/>
+              <w:jc w:val="left"/>
+            </w:pPr>
+            <w:r>
+              <w:t xml:space="preserve">TSH</w:t>
+            </w:r>
+          </w:p>
+        </w:tc>
+        <w:tc>
+          <w:p>
+            <w:pPr>
+              <w:pStyle w:val="Compact"/>
+              <w:jc w:val="right"/>
+            </w:pPr>
+            <w:r>
+              <w:t xml:space="preserve">183</w:t>
+            </w:r>
+          </w:p>
+        </w:tc>
+        <w:tc>
+          <w:p>
+            <w:pPr>
+              <w:pStyle w:val="Compact"/>
+              <w:jc w:val="right"/>
+            </w:pPr>
+            <w:r>
+              <w:t xml:space="preserve">630</w:t>
+            </w:r>
+          </w:p>
+        </w:tc>
+        <w:tc>
+          <w:p>
+            <w:pPr>
+              <w:pStyle w:val="Compact"/>
+              <w:jc w:val="right"/>
+            </w:pPr>
+            <w:r>
+              <w:t xml:space="preserve">813</w:t>
+            </w:r>
+          </w:p>
+        </w:tc>
+      </w:tr>
+    </w:tbl>
+    <w:p>
+      <w:pPr>
+        <w:pStyle w:val="BodyText"/>
+      </w:pPr>
+      <w:r>
+        <w:t xml:space="preserve">And the equivalent as proportions</w:t>
+      </w:r>
+    </w:p>
+    <w:tbl>
+      <w:tblPr>
+        <w:tblStyle w:val="Table"/>
+        <w:tblW w:type="pct" w:w="0.0"/>
+        <w:tblLook w:firstRow="1"/>
+      </w:tblPr>
+      <w:tblGrid/>
+      <w:tr>
+        <w:trPr>
+          <w:cnfStyle w:firstRow="1"/>
+        </w:trPr>
+        <w:tc>
+          <w:tcPr>
+            <w:tcBorders>
+              <w:bottom w:val="single"/>
+            </w:tcBorders>
+            <w:vAlign w:val="bottom"/>
+          </w:tcPr>
+          <w:p>
+            <w:pPr>
+              <w:pStyle w:val="Compact"/>
+              <w:jc w:val="left"/>
+            </w:pPr>
+            <w:r>
+              <w:t xml:space="preserve">Thyroid_test</w:t>
+            </w:r>
+          </w:p>
+        </w:tc>
+        <w:tc>
+          <w:tcPr>
+            <w:tcBorders>
+              <w:bottom w:val="single"/>
+            </w:tcBorders>
+            <w:vAlign w:val="bottom"/>
+          </w:tcPr>
+          <w:p>
+            <w:pPr>
+              <w:pStyle w:val="Compact"/>
+              <w:jc w:val="right"/>
+            </w:pPr>
+            <w:r>
+              <w:t xml:space="preserve">N</w:t>
+            </w:r>
+          </w:p>
+        </w:tc>
+        <w:tc>
+          <w:tcPr>
+            <w:tcBorders>
+              <w:bottom w:val="single"/>
+            </w:tcBorders>
+            <w:vAlign w:val="bottom"/>
+          </w:tcPr>
+          <w:p>
+            <w:pPr>
+              <w:pStyle w:val="Compact"/>
+              <w:jc w:val="right"/>
+            </w:pPr>
+            <w:r>
+              <w:t xml:space="preserve">Y</w:t>
+            </w:r>
+          </w:p>
+        </w:tc>
+      </w:tr>
+      <w:tr>
+        <w:tc>
+          <w:p>
+            <w:pPr>
+              <w:pStyle w:val="Compact"/>
+              <w:jc w:val="left"/>
+            </w:pPr>
+            <w:r>
+              <w:t xml:space="preserve">FT4</w:t>
+            </w:r>
+          </w:p>
+        </w:tc>
+        <w:tc>
+          <w:p>
+            <w:pPr>
+              <w:pStyle w:val="Compact"/>
+              <w:jc w:val="right"/>
+            </w:pPr>
+            <w:r>
+              <w:t xml:space="preserve">0.50</w:t>
+            </w:r>
+          </w:p>
+        </w:tc>
+        <w:tc>
+          <w:p>
+            <w:pPr>
+              <w:pStyle w:val="Compact"/>
+              <w:jc w:val="right"/>
+            </w:pPr>
+            <w:r>
+              <w:t xml:space="preserve">0.50</w:t>
+            </w:r>
+          </w:p>
+        </w:tc>
+      </w:tr>
+      <w:tr>
+        <w:tc>
+          <w:p>
+            <w:pPr>
+              <w:pStyle w:val="Compact"/>
+              <w:jc w:val="left"/>
+            </w:pPr>
+            <w:r>
+              <w:t xml:space="preserve">T3</w:t>
+            </w:r>
+          </w:p>
+        </w:tc>
+        <w:tc>
+          <w:p>
+            <w:pPr>
+              <w:pStyle w:val="Compact"/>
+              <w:jc w:val="right"/>
+            </w:pPr>
+            <w:r>
+              <w:t xml:space="preserve">0.47</w:t>
+            </w:r>
+          </w:p>
+        </w:tc>
+        <w:tc>
+          <w:p>
+            <w:pPr>
+              <w:pStyle w:val="Compact"/>
+              <w:jc w:val="right"/>
+            </w:pPr>
+            <w:r>
+              <w:t xml:space="preserve">0.53</w:t>
+            </w:r>
+          </w:p>
+        </w:tc>
+      </w:tr>
+      <w:tr>
+        <w:tc>
+          <w:p>
+            <w:pPr>
+              <w:pStyle w:val="Compact"/>
+              <w:jc w:val="left"/>
+            </w:pPr>
+            <w:r>
+              <w:t xml:space="preserve">TSH</w:t>
+            </w:r>
+          </w:p>
+        </w:tc>
+        <w:tc>
+          <w:p>
+            <w:pPr>
+              <w:pStyle w:val="Compact"/>
+              <w:jc w:val="right"/>
+            </w:pPr>
+            <w:r>
+              <w:t xml:space="preserve">0.77</w:t>
+            </w:r>
+          </w:p>
+        </w:tc>
+        <w:tc>
+          <w:p>
+            <w:pPr>
+              <w:pStyle w:val="Compact"/>
+              <w:jc w:val="right"/>
+            </w:pPr>
+            <w:r>
+              <w:t xml:space="preserve">0.23</w:t>
+            </w:r>
+          </w:p>
+        </w:tc>
+      </w:tr>
+    </w:tbl>
+    <w:p>
+      <w:pPr>
+        <w:pStyle w:val="BodyText"/>
+      </w:pPr>
+      <w:r>
+        <w:t xml:space="preserve">The 95% confidence interval for the population proportions are given below (asymptotic normality confidence interval were used).</w:t>
+      </w:r>
+    </w:p>
+    <w:tbl>
+      <w:tblPr>
+        <w:tblStyle w:val="Table"/>
+        <w:tblW w:type="pct" w:w="0.0"/>
+        <w:tblLook w:firstRow="1"/>
+      </w:tblPr>
+      <w:tblGrid/>
+      <w:tr>
+        <w:trPr>
+          <w:cnfStyle w:firstRow="1"/>
+        </w:trPr>
+        <w:tc>
+          <w:tcPr>
+            <w:tcBorders>
+              <w:bottom w:val="single"/>
+            </w:tcBorders>
+            <w:vAlign w:val="bottom"/>
+          </w:tcPr>
+          <w:p>
+            <w:pPr>
+              <w:pStyle w:val="Compact"/>
+              <w:jc w:val="left"/>
+            </w:pPr>
+            <w:r>
+              <w:t xml:space="preserve">Thyroid_test</w:t>
+            </w:r>
+          </w:p>
+        </w:tc>
+        <w:tc>
+          <w:tcPr>
+            <w:tcBorders>
+              <w:bottom w:val="single"/>
+            </w:tcBorders>
+            <w:vAlign w:val="bottom"/>
+          </w:tcPr>
+          <w:p>
+            <w:pPr>
+              <w:pStyle w:val="Compact"/>
+              <w:jc w:val="right"/>
+            </w:pPr>
+            <w:r>
+              <w:t xml:space="preserve">N</w:t>
+            </w:r>
+          </w:p>
+        </w:tc>
+        <w:tc>
+          <w:tcPr>
+            <w:tcBorders>
+              <w:bottom w:val="single"/>
+            </w:tcBorders>
+            <w:vAlign w:val="bottom"/>
+          </w:tcPr>
+          <w:p>
+            <w:pPr>
+              <w:pStyle w:val="Compact"/>
+              <w:jc w:val="right"/>
+            </w:pPr>
+            <w:r>
+              <w:t xml:space="preserve">n_sig</w:t>
+            </w:r>
+          </w:p>
+        </w:tc>
+        <w:tc>
+          <w:tcPr>
+            <w:tcBorders>
+              <w:bottom w:val="single"/>
+            </w:tcBorders>
+            <w:vAlign w:val="bottom"/>
+          </w:tcPr>
+          <w:p>
+            <w:pPr>
+              <w:pStyle w:val="Compact"/>
+              <w:jc w:val="right"/>
+            </w:pPr>
+            <w:r>
+              <w:t xml:space="preserve">p</w:t>
+            </w:r>
+          </w:p>
+        </w:tc>
+        <w:tc>
+          <w:tcPr>
+            <w:tcBorders>
+              <w:bottom w:val="single"/>
+            </w:tcBorders>
+            <w:vAlign w:val="bottom"/>
+          </w:tcPr>
+          <w:p>
+            <w:pPr>
+              <w:pStyle w:val="Compact"/>
+              <w:jc w:val="right"/>
+            </w:pPr>
+            <w:r>
+              <w:t xml:space="preserve">lwr</w:t>
+            </w:r>
+          </w:p>
+        </w:tc>
+        <w:tc>
+          <w:tcPr>
+            <w:tcBorders>
+              <w:bottom w:val="single"/>
+            </w:tcBorders>
+            <w:vAlign w:val="bottom"/>
+          </w:tcPr>
+          <w:p>
+            <w:pPr>
+              <w:pStyle w:val="Compact"/>
+              <w:jc w:val="right"/>
+            </w:pPr>
+            <w:r>
+              <w:t xml:space="preserve">upr</w:t>
+            </w:r>
+          </w:p>
+        </w:tc>
+      </w:tr>
+      <w:tr>
+        <w:tc>
+          <w:p>
+            <w:pPr>
+              <w:pStyle w:val="Compact"/>
+              <w:jc w:val="left"/>
+            </w:pPr>
+            <w:r>
+              <w:t xml:space="preserve">FT4</w:t>
+            </w:r>
+          </w:p>
+        </w:tc>
+        <w:tc>
+          <w:p>
+            <w:pPr>
+              <w:pStyle w:val="Compact"/>
+              <w:jc w:val="right"/>
+            </w:pPr>
+            <w:r>
+              <w:t xml:space="preserve">813</w:t>
+            </w:r>
+          </w:p>
+        </w:tc>
+        <w:tc>
+          <w:p>
+            <w:pPr>
+              <w:pStyle w:val="Compact"/>
+              <w:jc w:val="right"/>
+            </w:pPr>
+            <w:r>
+              <w:t xml:space="preserve">406</w:t>
+            </w:r>
+          </w:p>
+        </w:tc>
+        <w:tc>
+          <w:p>
+            <w:pPr>
+              <w:pStyle w:val="Compact"/>
+              <w:jc w:val="right"/>
+            </w:pPr>
+            <w:r>
+              <w:t xml:space="preserve">0.50</w:t>
+            </w:r>
+          </w:p>
+        </w:tc>
+        <w:tc>
+          <w:p>
+            <w:pPr>
+              <w:pStyle w:val="Compact"/>
+              <w:jc w:val="right"/>
+            </w:pPr>
+            <w:r>
+              <w:t xml:space="preserve">0.47</w:t>
+            </w:r>
+          </w:p>
+        </w:tc>
+        <w:tc>
+          <w:p>
+            <w:pPr>
+              <w:pStyle w:val="Compact"/>
+              <w:jc w:val="right"/>
+            </w:pPr>
+            <w:r>
+              <w:t xml:space="preserve">0.53</w:t>
+            </w:r>
+          </w:p>
+        </w:tc>
+      </w:tr>
+      <w:tr>
+        <w:tc>
+          <w:p>
+            <w:pPr>
+              <w:pStyle w:val="Compact"/>
+              <w:jc w:val="left"/>
+            </w:pPr>
+            <w:r>
+              <w:t xml:space="preserve">T3</w:t>
+            </w:r>
+          </w:p>
+        </w:tc>
+        <w:tc>
+          <w:p>
+            <w:pPr>
+              <w:pStyle w:val="Compact"/>
+              <w:jc w:val="right"/>
+            </w:pPr>
+            <w:r>
+              <w:t xml:space="preserve">254</w:t>
+            </w:r>
+          </w:p>
+        </w:tc>
+        <w:tc>
+          <w:p>
+            <w:pPr>
+              <w:pStyle w:val="Compact"/>
+              <w:jc w:val="right"/>
+            </w:pPr>
+            <w:r>
+              <w:t xml:space="preserve">134</w:t>
+            </w:r>
+          </w:p>
+        </w:tc>
+        <w:tc>
+          <w:p>
+            <w:pPr>
+              <w:pStyle w:val="Compact"/>
+              <w:jc w:val="right"/>
+            </w:pPr>
+            <w:r>
+              <w:t xml:space="preserve">0.53</w:t>
+            </w:r>
+          </w:p>
+        </w:tc>
+        <w:tc>
+          <w:p>
+            <w:pPr>
+              <w:pStyle w:val="Compact"/>
+              <w:jc w:val="right"/>
+            </w:pPr>
+            <w:r>
+              <w:t xml:space="preserve">0.47</w:t>
+            </w:r>
+          </w:p>
+        </w:tc>
+        <w:tc>
+          <w:p>
+            <w:pPr>
+              <w:pStyle w:val="Compact"/>
+              <w:jc w:val="right"/>
+            </w:pPr>
+            <w:r>
+              <w:t xml:space="preserve">0.59</w:t>
+            </w:r>
+          </w:p>
+        </w:tc>
+      </w:tr>
+      <w:tr>
+        <w:tc>
+          <w:p>
+            <w:pPr>
+              <w:pStyle w:val="Compact"/>
+              <w:jc w:val="left"/>
+            </w:pPr>
+            <w:r>
+              <w:t xml:space="preserve">TSH</w:t>
+            </w:r>
+          </w:p>
+        </w:tc>
+        <w:tc>
+          <w:p>
+            <w:pPr>
+              <w:pStyle w:val="Compact"/>
+              <w:jc w:val="right"/>
+            </w:pPr>
+            <w:r>
+              <w:t xml:space="preserve">813</w:t>
+            </w:r>
+          </w:p>
+        </w:tc>
+        <w:tc>
+          <w:p>
+            <w:pPr>
+              <w:pStyle w:val="Compact"/>
+              <w:jc w:val="right"/>
+            </w:pPr>
+            <w:r>
+              <w:t xml:space="preserve">183</w:t>
+            </w:r>
+          </w:p>
+        </w:tc>
+        <w:tc>
+          <w:p>
+            <w:pPr>
+              <w:pStyle w:val="Compact"/>
+              <w:jc w:val="right"/>
+            </w:pPr>
+            <w:r>
+              <w:t xml:space="preserve">0.23</w:t>
+            </w:r>
+          </w:p>
+        </w:tc>
+        <w:tc>
+          <w:p>
+            <w:pPr>
+              <w:pStyle w:val="Compact"/>
+              <w:jc w:val="right"/>
+            </w:pPr>
+            <w:r>
+              <w:t xml:space="preserve">0.20</w:t>
+            </w:r>
+          </w:p>
+        </w:tc>
+        <w:tc>
+          <w:p>
+            <w:pPr>
+              <w:pStyle w:val="Compact"/>
+              <w:jc w:val="right"/>
+            </w:pPr>
+            <w:r>
+              <w:t xml:space="preserve">0.25</w:t>
+            </w:r>
+          </w:p>
+        </w:tc>
+      </w:tr>
+    </w:tbl>
+    <w:p>
+      <w:pPr>
+        <w:pStyle w:val="BodyText"/>
+      </w:pPr>
+      <w:r>
+        <w:t xml:space="preserve">These are illustrated in the following figure</w:t>
+      </w:r>
+    </w:p>
+    <w:p>
+      <w:pPr>
+        <w:pStyle w:val="BodyText"/>
+      </w:pPr>
+      <w:r>
+        <w:drawing>
+          <wp:inline>
+            <wp:extent cx="5334000" cy="3287447"/>
+            <wp:effectExtent b="0" l="0" r="0" t="0"/>
+            <wp:docPr descr="" title="" id="1" name="Picture"/>
+            <a:graphic>
+              <a:graphicData uri="http://schemas.openxmlformats.org/drawingml/2006/picture">
+                <pic:pic>
+                  <pic:nvPicPr>
+                    <pic:cNvPr descr="01_methods_files/figure-docx/unnamed-chunk-6-1.png" id="0" name="Picture"/>
+                    <pic:cNvPicPr>
+                      <a:picLocks noChangeArrowheads="1" noChangeAspect="1"/>
+                    </pic:cNvPicPr>
+                  </pic:nvPicPr>
+                  <pic:blipFill>
+                    <a:blip r:embed="rId25"/>
+                    <a:stretch>
+                      <a:fillRect/>
+                    </a:stretch>
+                  </pic:blipFill>
+                  <pic:spPr bwMode="auto">
+                    <a:xfrm>
+                      <a:off x="0" y="0"/>
+                      <a:ext cx="5334000" cy="3287447"/>
+                    </a:xfrm>
+                    <a:prstGeom prst="rect">
+                      <a:avLst/>
+                    </a:prstGeom>
+                    <a:noFill/>
+                    <a:ln w="9525">
+                      <a:noFill/>
+                      <a:headEnd/>
+                      <a:tailEnd/>
+                    </a:ln>
+                  </pic:spPr>
+                </pic:pic>
+              </a:graphicData>
+            </a:graphic>
+          </wp:inline>
+        </w:drawing>
+      </w:r>
+    </w:p>
+    <w:p>
+      <w:pPr>
+        <w:pStyle w:val="BodyText"/>
+      </w:pPr>
+      <w:r>
+        <w:t xml:space="preserve">We see that both Free T4 and T3 have statistically higher significant results compared to TSH. There is no discernible difference between Free T4 and T3.</w:t>
+      </w:r>
+    </w:p>
+    <w:p>
+      <w:pPr>
+        <w:pStyle w:val="BodyText"/>
+      </w:pPr>
+      <w:r>
+        <w:t xml:space="preserve">Figures of the 95% confidence interval of the proportion of significant results for each of the different thyroid tests stratified by</w:t>
+      </w:r>
+    </w:p>
+    <w:p>
+      <w:pPr>
+        <w:pStyle w:val="Compact"/>
+        <w:numPr>
+          <w:numId w:val="1003"/>
+          <w:ilvl w:val="0"/>
+        </w:numPr>
+      </w:pPr>
+      <w:r>
+        <w:t xml:space="preserve">system,</w:t>
+      </w:r>
+    </w:p>
+    <w:p>
+      <w:pPr>
+        <w:pStyle w:val="Compact"/>
+        <w:numPr>
+          <w:numId w:val="1003"/>
+          <w:ilvl w:val="0"/>
+        </w:numPr>
+      </w:pPr>
+      <w:r>
+        <w:t xml:space="preserve">condition,</w:t>
+      </w:r>
+    </w:p>
+    <w:p>
+      <w:pPr>
+        <w:pStyle w:val="Compact"/>
+        <w:numPr>
+          <w:numId w:val="1003"/>
+          <w:ilvl w:val="0"/>
+        </w:numPr>
+      </w:pPr>
+      <w:r>
+        <w:t xml:space="preserve">analysis methodology,</w:t>
+      </w:r>
+    </w:p>
+    <w:p>
+      <w:pPr>
+        <w:pStyle w:val="Compact"/>
+        <w:numPr>
+          <w:numId w:val="1003"/>
+          <w:ilvl w:val="0"/>
+        </w:numPr>
+      </w:pPr>
+      <w:r>
+        <w:t xml:space="preserve">cohourt size,</w:t>
+      </w:r>
+    </w:p>
+    <w:p>
+      <w:pPr>
+        <w:pStyle w:val="Compact"/>
+        <w:numPr>
+          <w:numId w:val="1003"/>
+          <w:ilvl w:val="0"/>
+        </w:numPr>
+      </w:pPr>
+      <w:r>
+        <w:t xml:space="preserve">and number of covariates in the analysis</w:t>
+      </w:r>
+    </w:p>
+    <w:p>
+      <w:pPr>
+        <w:pStyle w:val="FirstParagraph"/>
+      </w:pPr>
+      <w:r>
+        <w:t xml:space="preserve">are given in the Appendix.</w:t>
+      </w:r>
+    </w:p>
+    <w:p>
+      <w:pPr>
+        <w:pStyle w:val="BodyText"/>
+      </w:pPr>
+      <w:r>
+        <w:t xml:space="preserve">We also separated T3 into free T3 and total T3. The figure is given below. We see that total T3 has a statistically higher proportion of significant results compared to free T3.</w:t>
+      </w:r>
+    </w:p>
+    <w:p>
+      <w:pPr>
+        <w:pStyle w:val="BodyText"/>
+      </w:pPr>
+      <w:r>
+        <w:drawing>
+          <wp:inline>
+            <wp:extent cx="5334000" cy="3287447"/>
+            <wp:effectExtent b="0" l="0" r="0" t="0"/>
+            <wp:docPr descr="" title="" id="1" name="Picture"/>
+            <a:graphic>
+              <a:graphicData uri="http://schemas.openxmlformats.org/drawingml/2006/picture">
+                <pic:pic>
+                  <pic:nvPicPr>
+                    <pic:cNvPr descr="01_methods_files/figure-docx/unnamed-chunk-7-1.png" id="0" name="Picture"/>
+                    <pic:cNvPicPr>
+                      <a:picLocks noChangeArrowheads="1" noChangeAspect="1"/>
+                    </pic:cNvPicPr>
+                  </pic:nvPicPr>
+                  <pic:blipFill>
+                    <a:blip r:embed="rId26"/>
+                    <a:stretch>
+                      <a:fillRect/>
+                    </a:stretch>
+                  </pic:blipFill>
+                  <pic:spPr bwMode="auto">
+                    <a:xfrm>
+                      <a:off x="0" y="0"/>
+                      <a:ext cx="5334000" cy="3287447"/>
+                    </a:xfrm>
+                    <a:prstGeom prst="rect">
+                      <a:avLst/>
+                    </a:prstGeom>
+                    <a:noFill/>
+                    <a:ln w="9525">
+                      <a:noFill/>
+                      <a:headEnd/>
+                      <a:tailEnd/>
+                    </a:ln>
+                  </pic:spPr>
+                </pic:pic>
+              </a:graphicData>
+            </a:graphic>
+          </wp:inline>
+        </w:drawing>
+      </w:r>
+    </w:p>
+    <w:p>
+      <w:pPr>
+        <w:pStyle w:val="Heading2"/>
+      </w:pPr>
+      <w:bookmarkStart w:id="27" w:name="thyroid-test-as-predictor"/>
+      <w:r>
+        <w:t xml:space="preserve">Thyroid test as predictor</w:t>
+      </w:r>
+      <w:bookmarkEnd w:id="27"/>
+    </w:p>
+    <w:p>
+      <w:pPr>
+        <w:pStyle w:val="FirstParagraph"/>
+      </w:pPr>
+      <w:r>
+        <w:t xml:space="preserve">It was necessary to incorporate a random intercept for paper in the model (P-value</w:t>
+      </w:r>
+      <w:r>
+        <w:t xml:space="preserve"> </w:t>
+      </w:r>
+      <m:oMath>
+        <m:r>
+          <m:t>&lt;</m:t>
+        </m:r>
+        <m:r>
+          <m:t>2.2</m:t>
+        </m:r>
+        <m:r>
+          <m:t>×</m:t>
+        </m:r>
+        <m:sSup>
+          <m:e>
+            <m:r>
+              <m:t>10</m:t>
+            </m:r>
+          </m:e>
+          <m:sup>
+            <m:r>
+              <m:t>−</m:t>
+            </m:r>
+            <m:r>
+              <m:t>16</m:t>
+            </m:r>
+          </m:sup>
+        </m:sSup>
+      </m:oMath>
+      <w:r>
+        <w:t xml:space="preserve">). There is a statistically significant effect of thyroid test in predicting a result’s significance (P-value</w:t>
+      </w:r>
+      <w:r>
+        <w:t xml:space="preserve"> </w:t>
+      </w:r>
+      <m:oMath>
+        <m:r>
+          <m:t>&lt;</m:t>
+        </m:r>
+        <m:r>
+          <m:t>2.2</m:t>
+        </m:r>
+        <m:r>
+          <m:t>×</m:t>
+        </m:r>
+        <m:sSup>
+          <m:e>
+            <m:r>
+              <m:t>10</m:t>
+            </m:r>
+          </m:e>
+          <m:sup>
+            <m:r>
+              <m:t>−</m:t>
+            </m:r>
+            <m:r>
+              <m:t>16</m:t>
+            </m:r>
+          </m:sup>
+        </m:sSup>
+      </m:oMath>
+      <w:r>
+        <w:t xml:space="preserve">). Post-hoc pairwise comparisons show that there is a statistically higher proportion of significant results for free T4 compared to TSH (P- value</w:t>
+      </w:r>
+      <w:r>
+        <w:t xml:space="preserve"> </w:t>
+      </w:r>
+      <m:oMath>
+        <m:r>
+          <m:t>&lt;</m:t>
+        </m:r>
+        <m:r>
+          <m:t>1</m:t>
+        </m:r>
+        <m:r>
+          <m:t>×</m:t>
+        </m:r>
+        <m:sSup>
+          <m:e>
+            <m:r>
+              <m:t>10</m:t>
+            </m:r>
+          </m:e>
+          <m:sup>
+            <m:r>
+              <m:t>−</m:t>
+            </m:r>
+            <m:r>
+              <m:t>5</m:t>
+            </m:r>
+          </m:sup>
+        </m:sSup>
+      </m:oMath>
+      <w:r>
+        <w:t xml:space="preserve">), and also a statistically higher proportion of significant results for T3 compared to TSH (P- value</w:t>
+      </w:r>
+      <w:r>
+        <w:t xml:space="preserve"> </w:t>
+      </w:r>
+      <m:oMath>
+        <m:r>
+          <m:t>&lt;</m:t>
+        </m:r>
+        <m:r>
+          <m:t>1</m:t>
+        </m:r>
+        <m:r>
+          <m:t>×</m:t>
+        </m:r>
+        <m:sSup>
+          <m:e>
+            <m:r>
+              <m:t>10</m:t>
+            </m:r>
+          </m:e>
+          <m:sup>
+            <m:r>
+              <m:t>−</m:t>
+            </m:r>
+            <m:r>
+              <m:t>5</m:t>
+            </m:r>
+          </m:sup>
+        </m:sSup>
+      </m:oMath>
+      <w:r>
+        <w:t xml:space="preserve">). These results confirm those illustrated in the confidence interval plots.</w:t>
+      </w:r>
+    </w:p>
+    <w:p>
+      <w:pPr>
+        <w:pStyle w:val="Heading2"/>
+      </w:pPr>
+      <w:bookmarkStart w:id="28" w:name="thyroid-test-as-predictor-with-t3-stratified-into-total-t3-and-free-t3"/>
+      <w:r>
+        <w:t xml:space="preserve">Thyroid test as predictor with T3 stratified into total T3 and free T3</w:t>
+      </w:r>
+      <w:bookmarkEnd w:id="28"/>
+    </w:p>
+    <w:p>
+      <w:pPr>
+        <w:pStyle w:val="FirstParagraph"/>
+      </w:pPr>
+      <w:r>
+        <w:t xml:space="preserve">Again we found a statistically significant random intercept for paper (P-value</w:t>
+      </w:r>
+      <w:r>
+        <w:t xml:space="preserve"> </w:t>
+      </w:r>
+      <m:oMath>
+        <m:r>
+          <m:t>&lt;</m:t>
+        </m:r>
+        <m:r>
+          <m:t>2.2</m:t>
+        </m:r>
+        <m:r>
+          <m:t>×</m:t>
+        </m:r>
+        <m:sSup>
+          <m:e>
+            <m:r>
+              <m:t>10</m:t>
+            </m:r>
+          </m:e>
+          <m:sup>
+            <m:r>
+              <m:t>−</m:t>
+            </m:r>
+            <m:r>
+              <m:t>16</m:t>
+            </m:r>
+          </m:sup>
+        </m:sSup>
+      </m:oMath>
+      <w:r>
+        <w:t xml:space="preserve">), and a significant predictive effect of thyroid test (P-value</w:t>
+      </w:r>
+      <w:r>
+        <w:t xml:space="preserve"> </w:t>
+      </w:r>
+      <m:oMath>
+        <m:r>
+          <m:t>&lt;</m:t>
+        </m:r>
+        <m:r>
+          <m:t>2.2</m:t>
+        </m:r>
+        <m:r>
+          <m:t>×</m:t>
+        </m:r>
+        <m:sSup>
+          <m:e>
+            <m:r>
+              <m:t>10</m:t>
+            </m:r>
+          </m:e>
+          <m:sup>
+            <m:r>
+              <m:t>−</m:t>
+            </m:r>
+            <m:r>
+              <m:t>16</m:t>
+            </m:r>
+          </m:sup>
+        </m:sSup>
+      </m:oMath>
+      <w:r>
+        <w:t xml:space="preserve">)</w:t>
+      </w:r>
+    </w:p>
+    <w:p>
+      <w:pPr>
+        <w:pStyle w:val="BodyText"/>
+      </w:pPr>
+      <w:r>
+        <w:t xml:space="preserve">Pairwise comparisons reveal the following significant results:</w:t>
+      </w:r>
+    </w:p>
+    <w:p>
+      <w:pPr>
+        <w:pStyle w:val="Compact"/>
+        <w:numPr>
+          <w:numId w:val="1004"/>
+          <w:ilvl w:val="0"/>
+        </w:numPr>
+      </w:pPr>
+      <w:r>
+        <w:t xml:space="preserve">Free T4 higher than TSH (P-value &lt; 0.001),</w:t>
+      </w:r>
+    </w:p>
+    <w:p>
+      <w:pPr>
+        <w:pStyle w:val="Compact"/>
+        <w:numPr>
+          <w:numId w:val="1004"/>
+          <w:ilvl w:val="0"/>
+        </w:numPr>
+      </w:pPr>
+      <w:r>
+        <w:t xml:space="preserve">Free T3 higher than TSH (P-value &lt; 0.001), and</w:t>
+      </w:r>
+    </w:p>
+    <w:p>
+      <w:pPr>
+        <w:pStyle w:val="Compact"/>
+        <w:numPr>
+          <w:numId w:val="1004"/>
+          <w:ilvl w:val="0"/>
+        </w:numPr>
+      </w:pPr>
+      <w:r>
+        <w:t xml:space="preserve">Total T3 higher than TSH (P-value &lt; 0.001).</w:t>
+      </w:r>
+    </w:p>
+    <w:p>
+      <w:pPr>
+        <w:pStyle w:val="Heading2"/>
+      </w:pPr>
+      <w:bookmarkStart w:id="29" w:name="incorporation-of-other-covariates"/>
+      <w:r>
+        <w:t xml:space="preserve">Incorporation of other covariates</w:t>
+      </w:r>
+      <w:bookmarkEnd w:id="29"/>
+    </w:p>
+    <w:p>
+      <w:pPr>
+        <w:pStyle w:val="FirstParagraph"/>
+      </w:pPr>
+      <w:r>
+        <w:t xml:space="preserve">We found that the additional main effects of system, cohort size, and number of covariates did not improve the predictive effect of the model, compared to one with just thyroid test (based on minimising BIC).</w:t>
+      </w:r>
+    </w:p>
+    <w:p>
+      <w:pPr>
+        <w:pStyle w:val="Heading2"/>
+      </w:pPr>
+      <w:bookmarkStart w:id="30" w:name="further-nested-random-intercepts"/>
+      <w:r>
+        <w:t xml:space="preserve">Further nested random intercepts</w:t>
+      </w:r>
+      <w:bookmarkEnd w:id="30"/>
+    </w:p>
+    <w:p>
+      <w:pPr>
+        <w:pStyle w:val="FirstParagraph"/>
+      </w:pPr>
+      <w:r>
+        <w:t xml:space="preserve">We found that a nested random effects structure of cohort within paper did improve the fit of the model, but did not change the observed effects of thyroid tests to that given above.</w:t>
+      </w:r>
+    </w:p>
+    <w:p>
+      <w:pPr>
+        <w:pStyle w:val="Heading2"/>
+      </w:pPr>
+      <w:bookmarkStart w:id="31" w:name="devils-advocate"/>
+      <w:r>
+        <w:t xml:space="preserve">Devils advocate</w:t>
+      </w:r>
+      <w:bookmarkEnd w:id="31"/>
+    </w:p>
+    <w:p>
+      <w:pPr>
+        <w:pStyle w:val="FirstParagraph"/>
+      </w:pPr>
+      <w:r>
+        <w:t xml:space="preserve">In all four Devil’s advocate model, we found a statistically significant effect of thyroid test on the proportion of statistically significant results. Pairwise comparisons reveal that the only signifcant results in all four Devil’s advocate models were Free T4 higher than TSH. The P-values are given in the following table.</w:t>
+      </w:r>
+    </w:p>
+    <w:tbl>
+      <w:tblPr>
+        <w:tblStyle w:val="Table"/>
+        <w:tblW w:type="pct" w:w="0.0"/>
+        <w:tblLook w:firstRow="1"/>
+      </w:tblPr>
+      <w:tblGrid/>
+      <w:tr>
+        <w:trPr>
+          <w:cnfStyle w:firstRow="1"/>
+        </w:trPr>
+        <w:tc>
+          <w:tcPr>
+            <w:tcBorders>
+              <w:bottom w:val="single"/>
+            </w:tcBorders>
+            <w:vAlign w:val="bottom"/>
+          </w:tcPr>
+          <w:p>
+            <w:pPr>
+              <w:pStyle w:val="Compact"/>
+              <w:jc w:val="left"/>
+            </w:pPr>
+            <w:r>
+              <w:t xml:space="preserve">Model</w:t>
+            </w:r>
+          </w:p>
+        </w:tc>
+        <w:tc>
+          <w:tcPr>
+            <w:tcBorders>
+              <w:bottom w:val="single"/>
+            </w:tcBorders>
+            <w:vAlign w:val="bottom"/>
+          </w:tcPr>
+          <w:p>
+            <w:pPr>
+              <w:pStyle w:val="Compact"/>
+              <w:jc w:val="right"/>
+            </w:pPr>
+            <w:r>
+              <w:t xml:space="preserve">P-value Thryoid Test</w:t>
+            </w:r>
+          </w:p>
+        </w:tc>
+        <w:tc>
+          <w:tcPr>
+            <w:tcBorders>
+              <w:bottom w:val="single"/>
+            </w:tcBorders>
+            <w:vAlign w:val="bottom"/>
+          </w:tcPr>
+          <w:p>
+            <w:pPr>
+              <w:pStyle w:val="Compact"/>
+              <w:jc w:val="left"/>
+            </w:pPr>
+            <w:r>
+              <w:t xml:space="preserve">P-value FT4 &gt; TSH</w:t>
+            </w:r>
+          </w:p>
+        </w:tc>
+      </w:tr>
+      <w:tr>
+        <w:tc>
+          <w:p>
+            <w:pPr>
+              <w:pStyle w:val="Compact"/>
+              <w:jc w:val="left"/>
+            </w:pPr>
+            <w:r>
+              <w:t xml:space="preserve">smallest number of subjects, simple model</w:t>
+            </w:r>
+          </w:p>
+        </w:tc>
+        <w:tc>
+          <w:p>
+            <w:pPr>
+              <w:pStyle w:val="Compact"/>
+              <w:jc w:val="right"/>
+            </w:pPr>
+            <w:r>
+              <w:t xml:space="preserve">0.0001891</w:t>
+            </w:r>
+          </w:p>
+        </w:tc>
+        <w:tc>
+          <w:p>
+            <w:pPr>
+              <w:pStyle w:val="Compact"/>
+              <w:jc w:val="left"/>
+            </w:pPr>
+            <w:r>
+              <w:t xml:space="preserve">0.000202</w:t>
+            </w:r>
+          </w:p>
+        </w:tc>
+      </w:tr>
+      <w:tr>
+        <w:tc>
+          <w:p>
+            <w:pPr>
+              <w:pStyle w:val="Compact"/>
+              <w:jc w:val="left"/>
+            </w:pPr>
+            <w:r>
+              <w:t xml:space="preserve">smallest number of subjects, complex model</w:t>
+            </w:r>
+          </w:p>
+        </w:tc>
+        <w:tc>
+          <w:p>
+            <w:pPr>
+              <w:pStyle w:val="Compact"/>
+              <w:jc w:val="right"/>
+            </w:pPr>
+            <w:r>
+              <w:t xml:space="preserve">0.0007730</w:t>
+            </w:r>
+          </w:p>
+        </w:tc>
+        <w:tc>
+          <w:p>
+            <w:pPr>
+              <w:pStyle w:val="Compact"/>
+              <w:jc w:val="left"/>
+            </w:pPr>
+            <w:r>
+              <w:t xml:space="preserve">&lt;0.001</w:t>
+            </w:r>
+          </w:p>
+        </w:tc>
+      </w:tr>
+      <w:tr>
+        <w:tc>
+          <w:p>
+            <w:pPr>
+              <w:pStyle w:val="Compact"/>
+              <w:jc w:val="left"/>
+            </w:pPr>
+            <w:r>
+              <w:t xml:space="preserve">largest number of subjects, simple model</w:t>
+            </w:r>
+          </w:p>
+        </w:tc>
+        <w:tc>
+          <w:p>
+            <w:pPr>
+              <w:pStyle w:val="Compact"/>
+              <w:jc w:val="right"/>
+            </w:pPr>
+            <w:r>
+              <w:t xml:space="preserve">0.0112600</w:t>
+            </w:r>
+          </w:p>
+        </w:tc>
+        <w:tc>
+          <w:p>
+            <w:pPr>
+              <w:pStyle w:val="Compact"/>
+              <w:jc w:val="left"/>
+            </w:pPr>
+            <w:r>
+              <w:t xml:space="preserve">0.00905</w:t>
+            </w:r>
+          </w:p>
+        </w:tc>
+      </w:tr>
+      <w:tr>
+        <w:tc>
+          <w:p>
+            <w:pPr>
+              <w:pStyle w:val="Compact"/>
+              <w:jc w:val="left"/>
+            </w:pPr>
+            <w:r>
+              <w:t xml:space="preserve">largest number of subjects, complex model</w:t>
+            </w:r>
+          </w:p>
+        </w:tc>
+        <w:tc>
+          <w:p>
+            <w:pPr>
+              <w:pStyle w:val="Compact"/>
+              <w:jc w:val="right"/>
+            </w:pPr>
+            <w:r>
+              <w:t xml:space="preserve">0.0006587</w:t>
+            </w:r>
+          </w:p>
+        </w:tc>
+        <w:tc>
+          <w:p>
+            <w:pPr>
+              <w:pStyle w:val="Compact"/>
+              <w:jc w:val="left"/>
+            </w:pPr>
+            <w:r>
+              <w:t xml:space="preserve">0.000638</w:t>
+            </w:r>
+          </w:p>
+        </w:tc>
+      </w:tr>
+    </w:tbl>
+    <w:p>
+      <w:pPr>
+        <w:pStyle w:val="Heading2"/>
+      </w:pPr>
+      <w:bookmarkStart w:id="32" w:name="restricted-analysis"/>
+      <w:r>
+        <w:t xml:space="preserve">Restricted analysis</w:t>
+      </w:r>
+      <w:bookmarkEnd w:id="32"/>
+    </w:p>
+    <w:p>
+      <w:pPr>
+        <w:pStyle w:val="FirstParagraph"/>
+      </w:pPr>
+      <w:r>
+        <w:t xml:space="preserve">We also considered a restricted analysis where we excluded all papers that showed an incongruent result or were cross-sectional analyses. The key difference from the above observations were that the proportion of results that were significant for T3 went from 0.53 to 0.13; the full summary is in the table below. All statistical analyses in terms of the comparison between FT4 and TSH remained consistent in this restricted analysis.</w:t>
+      </w:r>
+    </w:p>
+    <w:tbl>
+      <w:tblPr>
+        <w:tblStyle w:val="Table"/>
+        <w:tblW w:type="pct" w:w="0.0"/>
+        <w:tblLook w:firstRow="1"/>
+      </w:tblPr>
+      <w:tblGrid/>
+      <w:tr>
+        <w:trPr>
+          <w:cnfStyle w:firstRow="1"/>
+        </w:trPr>
+        <w:tc>
+          <w:tcPr>
+            <w:tcBorders>
+              <w:bottom w:val="single"/>
+            </w:tcBorders>
+            <w:vAlign w:val="bottom"/>
+          </w:tcPr>
+          <w:p>
+            <w:pPr>
+              <w:pStyle w:val="Compact"/>
+              <w:jc w:val="left"/>
+            </w:pPr>
+            <w:r>
+              <w:t xml:space="preserve">Thyroid_test</w:t>
+            </w:r>
+          </w:p>
+        </w:tc>
+        <w:tc>
+          <w:tcPr>
+            <w:tcBorders>
+              <w:bottom w:val="single"/>
+            </w:tcBorders>
+            <w:vAlign w:val="bottom"/>
+          </w:tcPr>
+          <w:p>
+            <w:pPr>
+              <w:pStyle w:val="Compact"/>
+              <w:jc w:val="right"/>
+            </w:pPr>
+            <w:r>
+              <w:t xml:space="preserve">N</w:t>
+            </w:r>
+          </w:p>
+        </w:tc>
+        <w:tc>
+          <w:tcPr>
+            <w:tcBorders>
+              <w:bottom w:val="single"/>
+            </w:tcBorders>
+            <w:vAlign w:val="bottom"/>
+          </w:tcPr>
+          <w:p>
+            <w:pPr>
+              <w:pStyle w:val="Compact"/>
+              <w:jc w:val="right"/>
+            </w:pPr>
+            <w:r>
+              <w:t xml:space="preserve">n_sig</w:t>
+            </w:r>
+          </w:p>
+        </w:tc>
+        <w:tc>
+          <w:tcPr>
+            <w:tcBorders>
+              <w:bottom w:val="single"/>
+            </w:tcBorders>
+            <w:vAlign w:val="bottom"/>
+          </w:tcPr>
+          <w:p>
+            <w:pPr>
+              <w:pStyle w:val="Compact"/>
+              <w:jc w:val="right"/>
+            </w:pPr>
+            <w:r>
+              <w:t xml:space="preserve">p</w:t>
+            </w:r>
+          </w:p>
+        </w:tc>
+        <w:tc>
+          <w:tcPr>
+            <w:tcBorders>
+              <w:bottom w:val="single"/>
+            </w:tcBorders>
+            <w:vAlign w:val="bottom"/>
+          </w:tcPr>
+          <w:p>
+            <w:pPr>
+              <w:pStyle w:val="Compact"/>
+              <w:jc w:val="right"/>
+            </w:pPr>
+            <w:r>
+              <w:t xml:space="preserve">lwr</w:t>
+            </w:r>
+          </w:p>
+        </w:tc>
+        <w:tc>
+          <w:tcPr>
+            <w:tcBorders>
+              <w:bottom w:val="single"/>
+            </w:tcBorders>
+            <w:vAlign w:val="bottom"/>
+          </w:tcPr>
+          <w:p>
+            <w:pPr>
+              <w:pStyle w:val="Compact"/>
+              <w:jc w:val="right"/>
+            </w:pPr>
+            <w:r>
+              <w:t xml:space="preserve">upr</w:t>
+            </w:r>
+          </w:p>
+        </w:tc>
+      </w:tr>
+      <w:tr>
+        <w:tc>
+          <w:p>
+            <w:pPr>
+              <w:pStyle w:val="Compact"/>
+              <w:jc w:val="left"/>
+            </w:pPr>
+            <w:r>
+              <w:t xml:space="preserve">FT4</w:t>
+            </w:r>
+          </w:p>
+        </w:tc>
+        <w:tc>
+          <w:p>
+            <w:pPr>
+              <w:pStyle w:val="Compact"/>
+              <w:jc w:val="right"/>
+            </w:pPr>
+            <w:r>
+              <w:t xml:space="preserve">400</w:t>
+            </w:r>
+          </w:p>
+        </w:tc>
+        <w:tc>
+          <w:p>
+            <w:pPr>
+              <w:pStyle w:val="Compact"/>
+              <w:jc w:val="right"/>
+            </w:pPr>
+            <w:r>
+              <w:t xml:space="preserve">195</w:t>
+            </w:r>
+          </w:p>
+        </w:tc>
+        <w:tc>
+          <w:p>
+            <w:pPr>
+              <w:pStyle w:val="Compact"/>
+              <w:jc w:val="right"/>
+            </w:pPr>
+            <w:r>
+              <w:t xml:space="preserve">0.49</w:t>
+            </w:r>
+          </w:p>
+        </w:tc>
+        <w:tc>
+          <w:p>
+            <w:pPr>
+              <w:pStyle w:val="Compact"/>
+              <w:jc w:val="right"/>
+            </w:pPr>
+            <w:r>
+              <w:t xml:space="preserve">0.44</w:t>
+            </w:r>
+          </w:p>
+        </w:tc>
+        <w:tc>
+          <w:p>
+            <w:pPr>
+              <w:pStyle w:val="Compact"/>
+              <w:jc w:val="right"/>
+            </w:pPr>
+            <w:r>
+              <w:t xml:space="preserve">0.54</w:t>
+            </w:r>
+          </w:p>
+        </w:tc>
+      </w:tr>
+      <w:tr>
+        <w:tc>
+          <w:p>
+            <w:pPr>
+              <w:pStyle w:val="Compact"/>
+              <w:jc w:val="left"/>
+            </w:pPr>
+            <w:r>
+              <w:t xml:space="preserve">T3</w:t>
+            </w:r>
+          </w:p>
+        </w:tc>
+        <w:tc>
+          <w:p>
+            <w:pPr>
+              <w:pStyle w:val="Compact"/>
+              <w:jc w:val="right"/>
+            </w:pPr>
+            <w:r>
+              <w:t xml:space="preserve">52</w:t>
+            </w:r>
+          </w:p>
+        </w:tc>
+        <w:tc>
+          <w:p>
+            <w:pPr>
+              <w:pStyle w:val="Compact"/>
+              <w:jc w:val="right"/>
+            </w:pPr>
+            <w:r>
+              <w:t xml:space="preserve">7</w:t>
+            </w:r>
+          </w:p>
+        </w:tc>
+        <w:tc>
+          <w:p>
+            <w:pPr>
+              <w:pStyle w:val="Compact"/>
+              <w:jc w:val="right"/>
+            </w:pPr>
+            <w:r>
+              <w:t xml:space="preserve">0.13</w:t>
+            </w:r>
+          </w:p>
+        </w:tc>
+        <w:tc>
+          <w:p>
+            <w:pPr>
+              <w:pStyle w:val="Compact"/>
+              <w:jc w:val="right"/>
+            </w:pPr>
+            <w:r>
+              <w:t xml:space="preserve">0.04</w:t>
+            </w:r>
+          </w:p>
+        </w:tc>
+        <w:tc>
+          <w:p>
+            <w:pPr>
+              <w:pStyle w:val="Compact"/>
+              <w:jc w:val="right"/>
+            </w:pPr>
+            <w:r>
+              <w:t xml:space="preserve">0.23</w:t>
+            </w:r>
+          </w:p>
+        </w:tc>
+      </w:tr>
+      <w:tr>
+        <w:tc>
+          <w:p>
+            <w:pPr>
+              <w:pStyle w:val="Compact"/>
+              <w:jc w:val="left"/>
+            </w:pPr>
+            <w:r>
+              <w:t xml:space="preserve">TSH</w:t>
+            </w:r>
+          </w:p>
+        </w:tc>
+        <w:tc>
+          <w:p>
+            <w:pPr>
+              <w:pStyle w:val="Compact"/>
+              <w:jc w:val="right"/>
+            </w:pPr>
+            <w:r>
+              <w:t xml:space="preserve">400</w:t>
+            </w:r>
+          </w:p>
+        </w:tc>
+        <w:tc>
+          <w:p>
+            <w:pPr>
+              <w:pStyle w:val="Compact"/>
+              <w:jc w:val="right"/>
+            </w:pPr>
+            <w:r>
+              <w:t xml:space="preserve">66</w:t>
+            </w:r>
+          </w:p>
+        </w:tc>
+        <w:tc>
+          <w:p>
+            <w:pPr>
+              <w:pStyle w:val="Compact"/>
+              <w:jc w:val="right"/>
+            </w:pPr>
+            <w:r>
+              <w:t xml:space="preserve">0.16</w:t>
+            </w:r>
+          </w:p>
+        </w:tc>
+        <w:tc>
+          <w:p>
+            <w:pPr>
+              <w:pStyle w:val="Compact"/>
+              <w:jc w:val="right"/>
+            </w:pPr>
+            <w:r>
+              <w:t xml:space="preserve">0.13</w:t>
+            </w:r>
+          </w:p>
+        </w:tc>
+        <w:tc>
+          <w:p>
+            <w:pPr>
+              <w:pStyle w:val="Compact"/>
+              <w:jc w:val="right"/>
+            </w:pPr>
+            <w:r>
+              <w:t xml:space="preserve">0.20</w:t>
+            </w:r>
+          </w:p>
+        </w:tc>
+      </w:tr>
+    </w:tbl>
     <w:p>
       <w:pPr>
         <w:pStyle w:val="Heading1"/>
       </w:pPr>
-      <w:bookmarkStart w:id="25" w:name="references"/>
+      <w:bookmarkStart w:id="33" w:name="references"/>
       <w:r>
         <w:t xml:space="preserve">References</w:t>
       </w:r>
-      <w:bookmarkEnd w:id="25"/>
-    </w:p>
-    <w:bookmarkStart w:id="37" w:name="refs"/>
-    <w:bookmarkStart w:id="27" w:name="ref-lme42019"/>
+      <w:bookmarkEnd w:id="33"/>
+    </w:p>
+    <w:bookmarkStart w:id="45" w:name="refs"/>
+    <w:bookmarkStart w:id="35" w:name="ref-lme42019"/>
     <w:p>
       <w:pPr>
         <w:pStyle w:val="Bibliography"/>
@@ -481,7 +2502,7 @@
       <w:r>
         <w:t xml:space="preserve"> </w:t>
       </w:r>
-      <w:hyperlink r:id="rId26">
+      <w:hyperlink r:id="rId34">
         <w:r>
           <w:rPr>
             <w:rStyle w:val="Hyperlink"/>
@@ -493,8 +2514,8 @@
         <w:t xml:space="preserve">.</w:t>
       </w:r>
     </w:p>
-    <w:bookmarkEnd w:id="27"/>
-    <w:bookmarkStart w:id="28" w:name="ref-multcomp2019"/>
+    <w:bookmarkEnd w:id="35"/>
+    <w:bookmarkStart w:id="36" w:name="ref-multcomp2019"/>
     <w:p>
       <w:pPr>
         <w:pStyle w:val="Bibliography"/>
@@ -518,8 +2539,8 @@
         <w:t xml:space="preserve">50 (3): 346–63.</w:t>
       </w:r>
     </w:p>
-    <w:bookmarkEnd w:id="28"/>
-    <w:bookmarkStart w:id="30" w:name="ref-lmerTest2019"/>
+    <w:bookmarkEnd w:id="36"/>
+    <w:bookmarkStart w:id="38" w:name="ref-lmerTest2019"/>
     <w:p>
       <w:pPr>
         <w:pStyle w:val="Bibliography"/>
@@ -545,7 +2566,7 @@
       <w:r>
         <w:t xml:space="preserve"> </w:t>
       </w:r>
-      <w:hyperlink r:id="rId29">
+      <w:hyperlink r:id="rId37">
         <w:r>
           <w:rPr>
             <w:rStyle w:val="Hyperlink"/>
@@ -557,8 +2578,8 @@
         <w:t xml:space="preserve">.</w:t>
       </w:r>
     </w:p>
-    <w:bookmarkEnd w:id="30"/>
-    <w:bookmarkStart w:id="32" w:name="ref-R2019"/>
+    <w:bookmarkEnd w:id="38"/>
+    <w:bookmarkStart w:id="40" w:name="ref-R2019"/>
     <w:p>
       <w:pPr>
         <w:pStyle w:val="Bibliography"/>
@@ -581,7 +2602,7 @@
       <w:r>
         <w:t xml:space="preserve"> </w:t>
       </w:r>
-      <w:hyperlink r:id="rId31">
+      <w:hyperlink r:id="rId39">
         <w:r>
           <w:rPr>
             <w:rStyle w:val="Hyperlink"/>
@@ -593,8 +2614,8 @@
         <w:t xml:space="preserve">.</w:t>
       </w:r>
     </w:p>
-    <w:bookmarkEnd w:id="32"/>
-    <w:bookmarkStart w:id="34" w:name="ref-schwarz1978"/>
+    <w:bookmarkEnd w:id="40"/>
+    <w:bookmarkStart w:id="42" w:name="ref-schwarz1978"/>
     <w:p>
       <w:pPr>
         <w:pStyle w:val="Bibliography"/>
@@ -615,12 +2636,12 @@
         <w:t xml:space="preserve"> </w:t>
       </w:r>
       <w:r>
-        <w:t xml:space="preserve">6 (2): 461–64.</w:t>
+        <w:t xml:space="preserve">6 (2). The Institute of Mathematical Statistics: 461–64.</w:t>
       </w:r>
       <w:r>
         <w:t xml:space="preserve"> </w:t>
       </w:r>
-      <w:hyperlink r:id="rId33">
+      <w:hyperlink r:id="rId41">
         <w:r>
           <w:rPr>
             <w:rStyle w:val="Hyperlink"/>
@@ -632,8 +2653,8 @@
         <w:t xml:space="preserve">.</w:t>
       </w:r>
     </w:p>
-    <w:bookmarkEnd w:id="34"/>
-    <w:bookmarkStart w:id="36" w:name="ref-tidyverse2019"/>
+    <w:bookmarkEnd w:id="42"/>
+    <w:bookmarkStart w:id="44" w:name="ref-tidyverse2019"/>
     <w:p>
       <w:pPr>
         <w:pStyle w:val="Bibliography"/>
@@ -659,7 +2680,7 @@
       <w:r>
         <w:t xml:space="preserve"> </w:t>
       </w:r>
-      <w:hyperlink r:id="rId35">
+      <w:hyperlink r:id="rId43">
         <w:r>
           <w:rPr>
             <w:rStyle w:val="Hyperlink"/>
@@ -671,8 +2692,8 @@
         <w:t xml:space="preserve">.</w:t>
       </w:r>
     </w:p>
-    <w:bookmarkEnd w:id="36"/>
-    <w:bookmarkEnd w:id="37"/>
+    <w:bookmarkEnd w:id="44"/>
+    <w:bookmarkEnd w:id="45"/>
     <w:sectPr/>
   </w:body>
 </w:document>
@@ -1012,6 +3033,109 @@
       <w:start w:val="1"/>
       <w:numFmt w:val="decimal"/>
       <w:lvlText w:val="%9."/>
+      <w:lvlJc w:val="left"/>
+      <w:pPr>
+        <w:tabs>
+          <w:tab w:val="num" w:pos="5760"/>
+        </w:tabs>
+        <w:ind w:left="6240" w:hanging="480"/>
+      </w:pPr>
+    </w:lvl>
+  </w:abstractNum>
+  <w:abstractNum w:abstractNumId="991">
+    <w:nsid w:val="71315dca"/>
+    <w:multiLevelType w:val="multilevel"/>
+    <w:lvl w:ilvl="0">
+      <w:numFmt w:val="bullet"/>
+      <w:lvlText w:val="•"/>
+      <w:lvlJc w:val="left"/>
+      <w:pPr>
+        <w:tabs>
+          <w:tab w:val="num" w:pos="0"/>
+        </w:tabs>
+        <w:ind w:left="480" w:hanging="480"/>
+      </w:pPr>
+    </w:lvl>
+    <w:lvl w:ilvl="1">
+      <w:numFmt w:val="bullet"/>
+      <w:lvlText w:val="–"/>
+      <w:lvlJc w:val="left"/>
+      <w:pPr>
+        <w:tabs>
+          <w:tab w:val="num" w:pos="720"/>
+        </w:tabs>
+        <w:ind w:left="1200" w:hanging="480"/>
+      </w:pPr>
+    </w:lvl>
+    <w:lvl w:ilvl="2">
+      <w:numFmt w:val="bullet"/>
+      <w:lvlText w:val="•"/>
+      <w:lvlJc w:val="left"/>
+      <w:pPr>
+        <w:tabs>
+          <w:tab w:val="num" w:pos="1440"/>
+        </w:tabs>
+        <w:ind w:left="1920" w:hanging="480"/>
+      </w:pPr>
+    </w:lvl>
+    <w:lvl w:ilvl="3">
+      <w:numFmt w:val="bullet"/>
+      <w:lvlText w:val="–"/>
+      <w:lvlJc w:val="left"/>
+      <w:pPr>
+        <w:tabs>
+          <w:tab w:val="num" w:pos="2160"/>
+        </w:tabs>
+        <w:ind w:left="2640" w:hanging="480"/>
+      </w:pPr>
+    </w:lvl>
+    <w:lvl w:ilvl="4">
+      <w:numFmt w:val="bullet"/>
+      <w:lvlText w:val="•"/>
+      <w:lvlJc w:val="left"/>
+      <w:pPr>
+        <w:tabs>
+          <w:tab w:val="num" w:pos="2880"/>
+        </w:tabs>
+        <w:ind w:left="3360" w:hanging="480"/>
+      </w:pPr>
+    </w:lvl>
+    <w:lvl w:ilvl="5">
+      <w:numFmt w:val="bullet"/>
+      <w:lvlText w:val="–"/>
+      <w:lvlJc w:val="left"/>
+      <w:pPr>
+        <w:tabs>
+          <w:tab w:val="num" w:pos="3600"/>
+        </w:tabs>
+        <w:ind w:left="4080" w:hanging="480"/>
+      </w:pPr>
+    </w:lvl>
+    <w:lvl w:ilvl="6">
+      <w:numFmt w:val="bullet"/>
+      <w:lvlText w:val="•"/>
+      <w:lvlJc w:val="left"/>
+      <w:pPr>
+        <w:tabs>
+          <w:tab w:val="num" w:pos="4320"/>
+        </w:tabs>
+        <w:ind w:left="4800" w:hanging="480"/>
+      </w:pPr>
+    </w:lvl>
+    <w:lvl w:ilvl="7">
+      <w:numFmt w:val="bullet"/>
+      <w:lvlText w:val="–"/>
+      <w:lvlJc w:val="left"/>
+      <w:pPr>
+        <w:tabs>
+          <w:tab w:val="num" w:pos="5040"/>
+        </w:tabs>
+        <w:ind w:left="5520" w:hanging="480"/>
+      </w:pPr>
+    </w:lvl>
+    <w:lvl w:ilvl="8">
+      <w:numFmt w:val="bullet"/>
+      <w:lvlText w:val="•"/>
       <w:lvlJc w:val="left"/>
       <w:pPr>
         <w:tabs>
@@ -1086,6 +3210,12 @@
     <w:lvlOverride w:ilvl="8">
       <w:startOverride w:val="1"/>
     </w:lvlOverride>
+  </w:num>
+  <w:num w:numId="1003">
+    <w:abstractNumId w:val="991"/>
+  </w:num>
+  <w:num w:numId="1004">
+    <w:abstractNumId w:val="991"/>
   </w:num>
 </w:numbering>
 </file>

</xml_diff>